<commit_message>
Database spec and SPS analyse
</commit_message>
<xml_diff>
--- a/Dokumentacja/Specyfikacji wymagań.docx
+++ b/Dokumentacja/Specyfikacji wymagań.docx
@@ -113,28 +113,12 @@
                 <w:lang w:val="pl-PL"/>
               </w:rPr>
             </w:pPr>
-            <w:proofErr w:type="spellStart"/>
             <w:r>
               <w:rPr>
                 <w:sz w:val="20"/>
               </w:rPr>
-              <w:t>Specyfikacja</w:t>
-            </w:r>
-            <w:proofErr w:type="spellEnd"/>
-            <w:r>
-              <w:rPr>
-                <w:sz w:val="20"/>
-              </w:rPr>
-              <w:t xml:space="preserve"> </w:t>
-            </w:r>
-            <w:proofErr w:type="spellStart"/>
-            <w:r>
-              <w:rPr>
-                <w:sz w:val="20"/>
-              </w:rPr>
-              <w:t>wymagań</w:t>
-            </w:r>
-            <w:proofErr w:type="spellEnd"/>
+              <w:t>Specyfikacja wymagań</w:t>
+            </w:r>
           </w:p>
         </w:tc>
         <w:tc>
@@ -157,30 +141,12 @@
                 <w:sz w:val="20"/>
               </w:rPr>
             </w:pPr>
-            <w:proofErr w:type="spellStart"/>
             <w:r>
               <w:rPr>
                 <w:sz w:val="20"/>
               </w:rPr>
-              <w:t>Specyfikacja</w:t>
-            </w:r>
-            <w:proofErr w:type="spellEnd"/>
-            <w:r>
-              <w:rPr>
-                <w:sz w:val="20"/>
-              </w:rPr>
-              <w:t xml:space="preserve"> </w:t>
-            </w:r>
-            <w:proofErr w:type="spellStart"/>
-            <w:proofErr w:type="gramStart"/>
-            <w:r>
-              <w:rPr>
-                <w:sz w:val="20"/>
-              </w:rPr>
-              <w:t>wymagań,docx</w:t>
-            </w:r>
-            <w:proofErr w:type="spellEnd"/>
-            <w:proofErr w:type="gramEnd"/>
+              <w:t>Specyfikacja wymagań,docx</w:t>
+            </w:r>
           </w:p>
         </w:tc>
         <w:tc>
@@ -242,7 +208,7 @@
                 <w:spacing w:val="-1"/>
                 <w:sz w:val="20"/>
               </w:rPr>
-              <w:t>/d</w:t>
+              <w:t>/</w:t>
             </w:r>
             <w:r>
               <w:rPr>
@@ -273,14 +239,12 @@
                 <w:sz w:val="20"/>
               </w:rPr>
             </w:pPr>
-            <w:proofErr w:type="spellStart"/>
             <w:r>
               <w:rPr>
                 <w:sz w:val="20"/>
               </w:rPr>
               <w:t>Wersja</w:t>
             </w:r>
-            <w:proofErr w:type="spellEnd"/>
             <w:r>
               <w:rPr>
                 <w:spacing w:val="-47"/>
@@ -328,19 +292,11 @@
                 <w:sz w:val="20"/>
               </w:rPr>
             </w:pPr>
-            <w:proofErr w:type="spellStart"/>
             <w:r>
               <w:rPr>
                 <w:sz w:val="20"/>
               </w:rPr>
-              <w:t>Projekt</w:t>
-            </w:r>
-            <w:proofErr w:type="spellEnd"/>
-            <w:r>
-              <w:rPr>
-                <w:sz w:val="20"/>
-              </w:rPr>
-              <w:t>:</w:t>
+              <w:t>Projekt:</w:t>
             </w:r>
             <w:r>
               <w:rPr>
@@ -349,7 +305,6 @@
               </w:rPr>
               <w:t xml:space="preserve"> </w:t>
             </w:r>
-            <w:proofErr w:type="spellStart"/>
             <w:r>
               <w:rPr>
                 <w:color w:val="7F7F7F"/>
@@ -357,7 +312,6 @@
               </w:rPr>
               <w:t>JBank</w:t>
             </w:r>
-            <w:proofErr w:type="spellEnd"/>
           </w:p>
         </w:tc>
         <w:tc>
@@ -382,19 +336,11 @@
                 <w:sz w:val="20"/>
               </w:rPr>
             </w:pPr>
-            <w:proofErr w:type="spellStart"/>
             <w:r>
               <w:rPr>
                 <w:sz w:val="20"/>
               </w:rPr>
-              <w:t>Dotyczy</w:t>
-            </w:r>
-            <w:proofErr w:type="spellEnd"/>
-            <w:r>
-              <w:rPr>
-                <w:sz w:val="20"/>
-              </w:rPr>
-              <w:t>:</w:t>
+              <w:t>Dotyczy:</w:t>
             </w:r>
             <w:r>
               <w:rPr>
@@ -403,7 +349,6 @@
               </w:rPr>
               <w:t xml:space="preserve"> </w:t>
             </w:r>
-            <w:proofErr w:type="spellStart"/>
             <w:r>
               <w:rPr>
                 <w:b/>
@@ -411,7 +356,6 @@
               </w:rPr>
               <w:t>JBank</w:t>
             </w:r>
-            <w:proofErr w:type="spellEnd"/>
           </w:p>
         </w:tc>
       </w:tr>
@@ -2547,39 +2491,7 @@
           <w:sz w:val="24"/>
           <w:szCs w:val="28"/>
         </w:rPr>
-        <w:t>Poniższy dokument zawiera specyfikację wymagań dla systemu informatycznego obsług</w:t>
-      </w:r>
-      <w:r>
-        <w:rPr>
-          <w:i/>
-          <w:sz w:val="24"/>
-          <w:szCs w:val="28"/>
-        </w:rPr>
-        <w:t>i</w:t>
-      </w:r>
-      <w:r>
-        <w:rPr>
-          <w:i/>
-          <w:sz w:val="24"/>
-          <w:szCs w:val="28"/>
-        </w:rPr>
-        <w:t xml:space="preserve"> użytkowników </w:t>
-      </w:r>
-      <w:r>
-        <w:rPr>
-          <w:i/>
-          <w:sz w:val="24"/>
-          <w:szCs w:val="28"/>
-        </w:rPr>
-        <w:t>banku</w:t>
-      </w:r>
-      <w:r>
-        <w:rPr>
-          <w:i/>
-          <w:sz w:val="24"/>
-          <w:szCs w:val="28"/>
-        </w:rPr>
-        <w:t>. Powstał jako wynik rozmowy przeprowadzonej między klientem, a analitykiem.</w:t>
+        <w:t>Poniższy dokument zawiera specyfikację wymagań dla systemu informatycznego obsługi użytkowników banku. Powstał jako wynik rozmowy przeprowadzonej między klientem, a analitykiem.</w:t>
       </w:r>
     </w:p>
     <w:p>
@@ -2636,50 +2548,8 @@
           <w:sz w:val="24"/>
           <w:szCs w:val="28"/>
         </w:rPr>
-        <w:t xml:space="preserve">Celem jest utworzenie aplikacji odpowiadającej za obsługę </w:t>
+        <w:t>Celem jest utworzenie aplikacji odpowiadającej za obsługę użytkowników systemu bankowego. System ma za zadanie ułatwienie pracy i komunikacji pomiędzy baniem a użytkownikiem .</w:t>
       </w:r>
-      <w:r>
-        <w:rPr>
-          <w:i/>
-          <w:sz w:val="24"/>
-          <w:szCs w:val="28"/>
-        </w:rPr>
-        <w:t>użytkowników systemu bankowego</w:t>
-      </w:r>
-      <w:r>
-        <w:rPr>
-          <w:i/>
-          <w:sz w:val="24"/>
-          <w:szCs w:val="28"/>
-        </w:rPr>
-        <w:t xml:space="preserve">. System ma za zadanie ułatwienie </w:t>
-      </w:r>
-      <w:r>
-        <w:rPr>
-          <w:i/>
-          <w:sz w:val="24"/>
-          <w:szCs w:val="28"/>
-        </w:rPr>
-        <w:t xml:space="preserve">pracy i komunikacji pomiędzy baniem a </w:t>
-      </w:r>
-      <w:proofErr w:type="gramStart"/>
-      <w:r>
-        <w:rPr>
-          <w:i/>
-          <w:sz w:val="24"/>
-          <w:szCs w:val="28"/>
-        </w:rPr>
-        <w:t xml:space="preserve">użytkownikiem </w:t>
-      </w:r>
-      <w:r>
-        <w:rPr>
-          <w:i/>
-          <w:sz w:val="24"/>
-          <w:szCs w:val="28"/>
-        </w:rPr>
-        <w:t>.</w:t>
-      </w:r>
-      <w:proofErr w:type="gramEnd"/>
     </w:p>
     <w:p>
       <w:pPr>
@@ -2718,7 +2588,7 @@
           <w:sz w:val="24"/>
           <w:szCs w:val="28"/>
         </w:rPr>
-        <w:t>System ma obejmować sprawy związane z</w:t>
+        <w:t>System ma obejmować sprawy związane z użytkownikami takie jak: zarządzanie danymi osobowymi, przelewami,</w:t>
       </w:r>
       <w:r>
         <w:rPr>
@@ -2726,7 +2596,7 @@
           <w:sz w:val="24"/>
           <w:szCs w:val="28"/>
         </w:rPr>
-        <w:t xml:space="preserve"> użytkownikami </w:t>
+        <w:t xml:space="preserve"> kontami użytkowników itd.</w:t>
       </w:r>
       <w:r>
         <w:rPr>
@@ -2734,7 +2604,7 @@
           <w:sz w:val="24"/>
           <w:szCs w:val="28"/>
         </w:rPr>
-        <w:t xml:space="preserve">takie jak: zarządzanie danymi osobowymi, </w:t>
+        <w:t xml:space="preserve"> System ma podawać aktualny </w:t>
       </w:r>
       <w:r>
         <w:rPr>
@@ -2742,7 +2612,7 @@
           <w:sz w:val="24"/>
           <w:szCs w:val="28"/>
         </w:rPr>
-        <w:t>przelewami</w:t>
+        <w:t>stan konta</w:t>
       </w:r>
       <w:r>
         <w:rPr>
@@ -2750,7 +2620,7 @@
           <w:sz w:val="24"/>
           <w:szCs w:val="28"/>
         </w:rPr>
-        <w:t>,</w:t>
+        <w:t xml:space="preserve"> </w:t>
       </w:r>
       <w:r>
         <w:rPr>
@@ -2758,7 +2628,7 @@
           <w:sz w:val="24"/>
           <w:szCs w:val="28"/>
         </w:rPr>
-        <w:t xml:space="preserve"> kontami użytkowników itd.</w:t>
+        <w:t>użytkownika</w:t>
       </w:r>
       <w:r>
         <w:rPr>
@@ -2766,7 +2636,7 @@
           <w:sz w:val="24"/>
           <w:szCs w:val="28"/>
         </w:rPr>
-        <w:t xml:space="preserve"> System ma podawać aktualny </w:t>
+        <w:t xml:space="preserve"> i</w:t>
       </w:r>
       <w:r>
         <w:rPr>
@@ -2774,57 +2644,7 @@
           <w:sz w:val="24"/>
           <w:szCs w:val="28"/>
         </w:rPr>
-        <w:t>stan konta</w:t>
-      </w:r>
-      <w:r>
-        <w:rPr>
-          <w:i/>
-          <w:sz w:val="24"/>
-          <w:szCs w:val="28"/>
-        </w:rPr>
-        <w:t xml:space="preserve"> </w:t>
-      </w:r>
-      <w:r>
-        <w:rPr>
-          <w:i/>
-          <w:sz w:val="24"/>
-          <w:szCs w:val="28"/>
-        </w:rPr>
-        <w:t>użytkownika</w:t>
-      </w:r>
-      <w:r>
-        <w:rPr>
-          <w:i/>
-          <w:sz w:val="24"/>
-          <w:szCs w:val="28"/>
-        </w:rPr>
-        <w:t xml:space="preserve"> i</w:t>
-      </w:r>
-      <w:r>
-        <w:rPr>
-          <w:i/>
-          <w:sz w:val="24"/>
-          <w:szCs w:val="28"/>
-        </w:rPr>
-        <w:t xml:space="preserve"> pozawalać użytkownikom samodzielnie </w:t>
-      </w:r>
-      <w:proofErr w:type="gramStart"/>
-      <w:r>
-        <w:rPr>
-          <w:i/>
-          <w:sz w:val="24"/>
-          <w:szCs w:val="28"/>
-        </w:rPr>
-        <w:t>dokonywać  przelewy</w:t>
-      </w:r>
-      <w:proofErr w:type="gramEnd"/>
-      <w:r>
-        <w:rPr>
-          <w:i/>
-          <w:sz w:val="24"/>
-          <w:szCs w:val="28"/>
-        </w:rPr>
-        <w:t xml:space="preserve"> wewnętrzne i zewnętrzne. </w:t>
+        <w:t xml:space="preserve"> pozawalać użytkownikom samodzielnie dokonywać  przelewy wewnętrzne i zewnętrzne. </w:t>
       </w:r>
     </w:p>
     <w:p>
@@ -2936,21 +2756,7 @@
         <w:rPr>
           <w:rFonts w:ascii="Calibri" w:hAnsi="Calibri"/>
         </w:rPr>
-        <w:t xml:space="preserve">(Imię, Nazwisko, Adres, </w:t>
-      </w:r>
-      <w:proofErr w:type="gramStart"/>
-      <w:r>
-        <w:rPr>
-          <w:rFonts w:ascii="Calibri" w:hAnsi="Calibri"/>
-        </w:rPr>
-        <w:t>data  urodzenia</w:t>
-      </w:r>
-      <w:proofErr w:type="gramEnd"/>
-      <w:r>
-        <w:rPr>
-          <w:rFonts w:ascii="Calibri" w:hAnsi="Calibri"/>
-        </w:rPr>
-        <w:t>, email, kod pocztowy, numer telefonu, hasło).</w:t>
+        <w:t>(Imię, Nazwisko, Adres, data  urodzenia, email, kod pocztowy, numer telefonu, hasło).</w:t>
       </w:r>
     </w:p>
     <w:p>
@@ -2979,19 +2785,8 @@
           <w:sz w:val="28"/>
           <w:szCs w:val="28"/>
         </w:rPr>
-        <w:t xml:space="preserve"> systemu </w:t>
+        <w:t xml:space="preserve"> systemu JBank</w:t>
       </w:r>
-      <w:proofErr w:type="spellStart"/>
-      <w:r>
-        <w:rPr>
-          <w:b/>
-          <w:bCs/>
-          <w:sz w:val="28"/>
-          <w:szCs w:val="28"/>
-        </w:rPr>
-        <w:t>JBank</w:t>
-      </w:r>
-      <w:proofErr w:type="spellEnd"/>
       <w:r>
         <w:rPr>
           <w:b/>
@@ -3733,16 +3528,7 @@
                 <w:szCs w:val="22"/>
                 <w:lang w:val="pl-PL"/>
               </w:rPr>
-              <w:t xml:space="preserve">Dane dotyczące </w:t>
-            </w:r>
-            <w:r>
-              <w:rPr>
-                <w:rFonts w:ascii="Calibri" w:hAnsi="Calibri"/>
-                <w:sz w:val="22"/>
-                <w:szCs w:val="22"/>
-                <w:lang w:val="pl-PL"/>
-              </w:rPr>
-              <w:t>użytkownika</w:t>
+              <w:t>Dane dotyczące użytkownika</w:t>
             </w:r>
             <w:r>
               <w:rPr>
@@ -3905,25 +3691,7 @@
                 <w:szCs w:val="22"/>
                 <w:lang w:val="pl-PL"/>
               </w:rPr>
-              <w:t xml:space="preserve">Zapis do bazy danych </w:t>
-            </w:r>
-            <w:r>
-              <w:rPr>
-                <w:rFonts w:ascii="Calibri" w:hAnsi="Calibri"/>
-                <w:sz w:val="22"/>
-                <w:szCs w:val="22"/>
-                <w:lang w:val="pl-PL"/>
-              </w:rPr>
-              <w:t>użytkowników banku i wygenerowanie numeru konta</w:t>
-            </w:r>
-            <w:r>
-              <w:rPr>
-                <w:rFonts w:ascii="Calibri" w:hAnsi="Calibri"/>
-                <w:sz w:val="22"/>
-                <w:szCs w:val="22"/>
-                <w:lang w:val="pl-PL"/>
-              </w:rPr>
-              <w:t xml:space="preserve">. </w:t>
+              <w:t xml:space="preserve">Zapis do bazy danych użytkowników banku i wygenerowanie numeru konta. </w:t>
             </w:r>
           </w:p>
         </w:tc>
@@ -4185,18 +3953,7 @@
                 <w:szCs w:val="22"/>
                 <w:lang w:val="pl-PL"/>
               </w:rPr>
-              <w:t>Logowanie</w:t>
-            </w:r>
-            <w:r>
-              <w:rPr>
-                <w:rFonts w:ascii="Calibri" w:hAnsi="Calibri"/>
-                <w:b/>
-                <w:bCs/>
-                <w:sz w:val="22"/>
-                <w:szCs w:val="22"/>
-                <w:lang w:val="pl-PL"/>
-              </w:rPr>
-              <w:t xml:space="preserve"> użytkownika</w:t>
+              <w:t>Logowanie użytkownika</w:t>
             </w:r>
           </w:p>
         </w:tc>
@@ -4273,16 +4030,7 @@
                 <w:szCs w:val="22"/>
                 <w:lang w:val="pl-PL"/>
               </w:rPr>
-              <w:t>Logowanie</w:t>
-            </w:r>
-            <w:r>
-              <w:rPr>
-                <w:rFonts w:ascii="Calibri" w:hAnsi="Calibri"/>
-                <w:sz w:val="22"/>
-                <w:szCs w:val="22"/>
-                <w:lang w:val="pl-PL"/>
-              </w:rPr>
-              <w:t xml:space="preserve"> </w:t>
+              <w:t xml:space="preserve">Logowanie </w:t>
             </w:r>
             <w:r>
               <w:rPr>
@@ -4300,16 +4048,7 @@
                 <w:szCs w:val="22"/>
                 <w:lang w:val="pl-PL"/>
               </w:rPr>
-              <w:t xml:space="preserve"> użytkownika</w:t>
-            </w:r>
-            <w:r>
-              <w:rPr>
-                <w:rFonts w:ascii="Calibri" w:hAnsi="Calibri"/>
-                <w:sz w:val="22"/>
-                <w:szCs w:val="22"/>
-                <w:lang w:val="pl-PL"/>
-              </w:rPr>
-              <w:t>.</w:t>
+              <w:t xml:space="preserve"> użytkownika.</w:t>
             </w:r>
           </w:p>
         </w:tc>
@@ -5030,27 +4769,7 @@
                 <w:szCs w:val="22"/>
                 <w:lang w:val="pl-PL"/>
               </w:rPr>
-              <w:t xml:space="preserve">Funkcja </w:t>
-            </w:r>
-            <w:proofErr w:type="spellStart"/>
-            <w:r>
-              <w:rPr>
-                <w:rFonts w:ascii="Calibri" w:hAnsi="Calibri"/>
-                <w:sz w:val="22"/>
-                <w:szCs w:val="22"/>
-                <w:lang w:val="pl-PL"/>
-              </w:rPr>
-              <w:t>wylogowująca</w:t>
-            </w:r>
-            <w:proofErr w:type="spellEnd"/>
-            <w:r>
-              <w:rPr>
-                <w:rFonts w:ascii="Calibri" w:hAnsi="Calibri"/>
-                <w:sz w:val="22"/>
-                <w:szCs w:val="22"/>
-                <w:lang w:val="pl-PL"/>
-              </w:rPr>
-              <w:t xml:space="preserve"> użytkownika z systemu.</w:t>
+              <w:t>Funkcja wylogowująca użytkownika z systemu.</w:t>
             </w:r>
           </w:p>
         </w:tc>
@@ -5281,27 +5000,7 @@
                 <w:szCs w:val="22"/>
                 <w:lang w:val="pl-PL"/>
               </w:rPr>
-              <w:t xml:space="preserve">Użytkownik wylogowany z systemu nie może skorzystać z żadnych funkcji </w:t>
-            </w:r>
-            <w:proofErr w:type="gramStart"/>
-            <w:r>
-              <w:rPr>
-                <w:rFonts w:ascii="Calibri" w:hAnsi="Calibri"/>
-                <w:sz w:val="22"/>
-                <w:szCs w:val="22"/>
-                <w:lang w:val="pl-PL"/>
-              </w:rPr>
-              <w:t>systemowych</w:t>
-            </w:r>
-            <w:proofErr w:type="gramEnd"/>
-            <w:r>
-              <w:rPr>
-                <w:rFonts w:ascii="Calibri" w:hAnsi="Calibri"/>
-                <w:sz w:val="22"/>
-                <w:szCs w:val="22"/>
-                <w:lang w:val="pl-PL"/>
-              </w:rPr>
-              <w:t xml:space="preserve"> dopóki się ponownie nie zaloguje.</w:t>
+              <w:t>Użytkownik wylogowany z systemu nie może skorzystać z żadnych funkcji systemowych dopóki się ponownie nie zaloguje.</w:t>
             </w:r>
           </w:p>
         </w:tc>
@@ -5814,25 +5513,7 @@
                 <w:szCs w:val="22"/>
                 <w:lang w:val="pl-PL"/>
               </w:rPr>
-              <w:t xml:space="preserve"> </w:t>
-            </w:r>
-            <w:r>
-              <w:rPr>
-                <w:rFonts w:ascii="Calibri" w:hAnsi="Calibri"/>
-                <w:sz w:val="22"/>
-                <w:szCs w:val="22"/>
-                <w:lang w:val="pl-PL"/>
-              </w:rPr>
-              <w:t>użytkownika</w:t>
-            </w:r>
-            <w:r>
-              <w:rPr>
-                <w:rFonts w:ascii="Calibri" w:hAnsi="Calibri"/>
-                <w:sz w:val="22"/>
-                <w:szCs w:val="22"/>
-                <w:lang w:val="pl-PL"/>
-              </w:rPr>
-              <w:t xml:space="preserve">. </w:t>
+              <w:t xml:space="preserve"> użytkownika. </w:t>
             </w:r>
           </w:p>
         </w:tc>
@@ -5909,25 +5590,7 @@
                 <w:szCs w:val="22"/>
                 <w:lang w:val="pl-PL"/>
               </w:rPr>
-              <w:t xml:space="preserve">Nowe i stare dane dotyczące </w:t>
-            </w:r>
-            <w:r>
-              <w:rPr>
-                <w:rFonts w:ascii="Calibri" w:hAnsi="Calibri"/>
-                <w:sz w:val="22"/>
-                <w:szCs w:val="22"/>
-                <w:lang w:val="pl-PL"/>
-              </w:rPr>
-              <w:t>użytkownika</w:t>
-            </w:r>
-            <w:r>
-              <w:rPr>
-                <w:rFonts w:ascii="Calibri" w:hAnsi="Calibri"/>
-                <w:sz w:val="22"/>
-                <w:szCs w:val="22"/>
-                <w:lang w:val="pl-PL"/>
-              </w:rPr>
-              <w:t>.</w:t>
+              <w:t>Nowe i stare dane dotyczące użytkownika.</w:t>
             </w:r>
           </w:p>
         </w:tc>
@@ -7379,27 +7042,7 @@
                 <w:szCs w:val="22"/>
                 <w:lang w:val="pl-PL"/>
               </w:rPr>
-              <w:t xml:space="preserve"> (</w:t>
-            </w:r>
-            <w:proofErr w:type="gramStart"/>
-            <w:r>
-              <w:rPr>
-                <w:rFonts w:ascii="Calibri" w:hAnsi="Calibri"/>
-                <w:sz w:val="22"/>
-                <w:szCs w:val="22"/>
-                <w:lang w:val="pl-PL"/>
-              </w:rPr>
-              <w:t>Imię ,nazwisko</w:t>
-            </w:r>
-            <w:proofErr w:type="gramEnd"/>
-            <w:r>
-              <w:rPr>
-                <w:rFonts w:ascii="Calibri" w:hAnsi="Calibri"/>
-                <w:sz w:val="22"/>
-                <w:szCs w:val="22"/>
-                <w:lang w:val="pl-PL"/>
-              </w:rPr>
-              <w:t xml:space="preserve"> i numer konta)</w:t>
+              <w:t xml:space="preserve"> (Imię ,nazwisko i numer konta)</w:t>
             </w:r>
             <w:r>
               <w:rPr>
@@ -9110,25 +8753,14 @@
                 <w:lang w:val="pl-PL"/>
               </w:rPr>
             </w:pPr>
-            <w:proofErr w:type="gramStart"/>
-            <w:r>
-              <w:rPr>
-                <w:rFonts w:ascii="Calibri" w:hAnsi="Calibri"/>
-                <w:sz w:val="22"/>
-                <w:szCs w:val="22"/>
-                <w:lang w:val="pl-PL"/>
-              </w:rPr>
-              <w:t>Kwota  ,</w:t>
-            </w:r>
-            <w:proofErr w:type="gramEnd"/>
-            <w:r>
-              <w:rPr>
-                <w:rFonts w:ascii="Calibri" w:hAnsi="Calibri"/>
-                <w:sz w:val="22"/>
-                <w:szCs w:val="22"/>
-                <w:lang w:val="pl-PL"/>
-              </w:rPr>
-              <w:t xml:space="preserve">typ przelewu, konto z którego i do którego będzie dokonany przelew  </w:t>
+            <w:r>
+              <w:rPr>
+                <w:rFonts w:ascii="Calibri" w:hAnsi="Calibri"/>
+                <w:sz w:val="22"/>
+                <w:szCs w:val="22"/>
+                <w:lang w:val="pl-PL"/>
+              </w:rPr>
+              <w:t xml:space="preserve">Kwota  ,typ przelewu, konto z którego i do którego będzie dokonany przelew  </w:t>
             </w:r>
           </w:p>
         </w:tc>
@@ -9214,19 +8846,8 @@
                 <w:szCs w:val="22"/>
                 <w:lang w:val="pl-PL"/>
               </w:rPr>
-              <w:t xml:space="preserve">, </w:t>
-            </w:r>
-            <w:proofErr w:type="spellStart"/>
-            <w:r>
-              <w:rPr>
-                <w:rFonts w:ascii="Calibri" w:hAnsi="Calibri"/>
-                <w:sz w:val="22"/>
-                <w:szCs w:val="22"/>
-                <w:lang w:val="pl-PL"/>
-              </w:rPr>
-              <w:t>combobox</w:t>
-            </w:r>
-            <w:proofErr w:type="spellEnd"/>
+              <w:t>, combobox</w:t>
+            </w:r>
             <w:r>
               <w:rPr>
                 <w:rFonts w:ascii="Calibri" w:hAnsi="Calibri"/>
@@ -9388,16 +9009,7 @@
                 <w:szCs w:val="22"/>
                 <w:lang w:val="pl-PL"/>
               </w:rPr>
-              <w:t>Użytkownik musi być zalogowany</w:t>
-            </w:r>
-            <w:r>
-              <w:rPr>
-                <w:rFonts w:ascii="Calibri" w:hAnsi="Calibri"/>
-                <w:sz w:val="22"/>
-                <w:szCs w:val="22"/>
-                <w:lang w:val="pl-PL"/>
-              </w:rPr>
-              <w:t xml:space="preserve"> i nie zablokowany</w:t>
+              <w:t>Użytkownik musi być zalogowany i nie zablokowany</w:t>
             </w:r>
             <w:r>
               <w:rPr>
@@ -9696,43 +9308,7 @@
                 <w:szCs w:val="22"/>
                 <w:lang w:val="pl-PL"/>
               </w:rPr>
-              <w:t>Zapisanie</w:t>
-            </w:r>
-            <w:r>
-              <w:rPr>
-                <w:rFonts w:ascii="Calibri" w:hAnsi="Calibri"/>
-                <w:sz w:val="22"/>
-                <w:szCs w:val="22"/>
-                <w:lang w:val="pl-PL"/>
-              </w:rPr>
-              <w:t xml:space="preserve"> </w:t>
-            </w:r>
-            <w:r>
-              <w:rPr>
-                <w:rFonts w:ascii="Calibri" w:hAnsi="Calibri"/>
-                <w:sz w:val="22"/>
-                <w:szCs w:val="22"/>
-                <w:lang w:val="pl-PL"/>
-              </w:rPr>
-              <w:t>historie przelewów do pliku</w:t>
-            </w:r>
-            <w:r>
-              <w:rPr>
-                <w:rFonts w:ascii="Calibri" w:hAnsi="Calibri"/>
-                <w:sz w:val="22"/>
-                <w:szCs w:val="22"/>
-                <w:lang w:val="pl-PL"/>
-              </w:rPr>
-              <w:t xml:space="preserve"> </w:t>
-            </w:r>
-            <w:r>
-              <w:rPr>
-                <w:rFonts w:ascii="Calibri" w:hAnsi="Calibri"/>
-                <w:sz w:val="22"/>
-                <w:szCs w:val="22"/>
-                <w:lang w:val="pl-PL"/>
-              </w:rPr>
-              <w:t>CSV.</w:t>
+              <w:t>Zapisanie historie przelewów do pliku CSV.</w:t>
             </w:r>
           </w:p>
         </w:tc>
@@ -9809,25 +9385,7 @@
                 <w:szCs w:val="22"/>
                 <w:lang w:val="pl-PL"/>
               </w:rPr>
-              <w:t>Dane dotyczące użytkownik</w:t>
-            </w:r>
-            <w:r>
-              <w:rPr>
-                <w:rFonts w:ascii="Calibri" w:hAnsi="Calibri"/>
-                <w:sz w:val="22"/>
-                <w:szCs w:val="22"/>
-                <w:lang w:val="pl-PL"/>
-              </w:rPr>
-              <w:t>a</w:t>
-            </w:r>
-            <w:r>
-              <w:rPr>
-                <w:rFonts w:ascii="Calibri" w:hAnsi="Calibri"/>
-                <w:sz w:val="22"/>
-                <w:szCs w:val="22"/>
-                <w:lang w:val="pl-PL"/>
-              </w:rPr>
-              <w:t>.</w:t>
+              <w:t>Dane dotyczące użytkownika.</w:t>
             </w:r>
           </w:p>
         </w:tc>
@@ -9981,27 +9539,7 @@
                 <w:szCs w:val="22"/>
                 <w:lang w:val="pl-PL"/>
               </w:rPr>
-              <w:t xml:space="preserve">Wygenerowany plik </w:t>
-            </w:r>
-            <w:proofErr w:type="spellStart"/>
-            <w:r>
-              <w:rPr>
-                <w:rFonts w:ascii="Calibri" w:hAnsi="Calibri"/>
-                <w:sz w:val="22"/>
-                <w:szCs w:val="22"/>
-                <w:lang w:val="pl-PL"/>
-              </w:rPr>
-              <w:t>csv</w:t>
-            </w:r>
-            <w:proofErr w:type="spellEnd"/>
-            <w:r>
-              <w:rPr>
-                <w:rFonts w:ascii="Calibri" w:hAnsi="Calibri"/>
-                <w:sz w:val="22"/>
-                <w:szCs w:val="22"/>
-                <w:lang w:val="pl-PL"/>
-              </w:rPr>
-              <w:t>.</w:t>
+              <w:t>Wygenerowany plik csv.</w:t>
             </w:r>
           </w:p>
         </w:tc>
@@ -10078,16 +9616,7 @@
                 <w:szCs w:val="22"/>
                 <w:lang w:val="pl-PL"/>
               </w:rPr>
-              <w:t>Użytkownik</w:t>
-            </w:r>
-            <w:r>
-              <w:rPr>
-                <w:rFonts w:ascii="Calibri" w:hAnsi="Calibri"/>
-                <w:sz w:val="22"/>
-                <w:szCs w:val="22"/>
-                <w:lang w:val="pl-PL"/>
-              </w:rPr>
-              <w:t xml:space="preserve"> musi być zalogowany.</w:t>
+              <w:t>Użytkownik musi być zalogowany.</w:t>
             </w:r>
           </w:p>
         </w:tc>
@@ -11061,18 +10590,7 @@
                 <w:szCs w:val="22"/>
                 <w:lang w:val="pl-PL"/>
               </w:rPr>
-              <w:t>Logowani</w:t>
-            </w:r>
-            <w:r>
-              <w:rPr>
-                <w:rFonts w:ascii="Calibri" w:hAnsi="Calibri"/>
-                <w:b/>
-                <w:bCs/>
-                <w:sz w:val="22"/>
-                <w:szCs w:val="22"/>
-                <w:lang w:val="pl-PL"/>
-              </w:rPr>
-              <w:t>e administratora</w:t>
+              <w:t>Logowanie administratora</w:t>
             </w:r>
           </w:p>
         </w:tc>
@@ -11149,25 +10667,7 @@
                 <w:szCs w:val="22"/>
                 <w:lang w:val="pl-PL"/>
               </w:rPr>
-              <w:t xml:space="preserve">Logowanie </w:t>
-            </w:r>
-            <w:r>
-              <w:rPr>
-                <w:rFonts w:ascii="Calibri" w:hAnsi="Calibri"/>
-                <w:sz w:val="22"/>
-                <w:szCs w:val="22"/>
-                <w:lang w:val="pl-PL"/>
-              </w:rPr>
-              <w:t>administratora</w:t>
-            </w:r>
-            <w:r>
-              <w:rPr>
-                <w:rFonts w:ascii="Calibri" w:hAnsi="Calibri"/>
-                <w:sz w:val="22"/>
-                <w:szCs w:val="22"/>
-                <w:lang w:val="pl-PL"/>
-              </w:rPr>
-              <w:t>.</w:t>
+              <w:t>Logowanie administratora.</w:t>
             </w:r>
           </w:p>
         </w:tc>
@@ -11244,16 +10744,7 @@
                 <w:szCs w:val="22"/>
                 <w:lang w:val="pl-PL"/>
               </w:rPr>
-              <w:t>Klucz administratora</w:t>
-            </w:r>
-            <w:r>
-              <w:rPr>
-                <w:rFonts w:ascii="Calibri" w:hAnsi="Calibri"/>
-                <w:sz w:val="22"/>
-                <w:szCs w:val="22"/>
-                <w:lang w:val="pl-PL"/>
-              </w:rPr>
-              <w:t>.</w:t>
+              <w:t>Klucz administratora.</w:t>
             </w:r>
           </w:p>
         </w:tc>
@@ -11407,25 +10898,7 @@
                 <w:szCs w:val="22"/>
                 <w:lang w:val="pl-PL"/>
               </w:rPr>
-              <w:t xml:space="preserve">Zalogowanie. Zalogowany </w:t>
-            </w:r>
-            <w:r>
-              <w:rPr>
-                <w:rFonts w:ascii="Calibri" w:hAnsi="Calibri"/>
-                <w:sz w:val="22"/>
-                <w:szCs w:val="22"/>
-                <w:lang w:val="pl-PL"/>
-              </w:rPr>
-              <w:t>administratora</w:t>
-            </w:r>
-            <w:r>
-              <w:rPr>
-                <w:rFonts w:ascii="Calibri" w:hAnsi="Calibri"/>
-                <w:sz w:val="22"/>
-                <w:szCs w:val="22"/>
-                <w:lang w:val="pl-PL"/>
-              </w:rPr>
-              <w:t xml:space="preserve"> ma prawo do korzystania z funkcji systemu.</w:t>
+              <w:t>Zalogowanie. Zalogowany administratora ma prawo do korzystania z funkcji systemu.</w:t>
             </w:r>
           </w:p>
         </w:tc>
@@ -11502,16 +10975,7 @@
                 <w:szCs w:val="22"/>
                 <w:lang w:val="pl-PL"/>
               </w:rPr>
-              <w:t xml:space="preserve">Klucz administratora istnieje </w:t>
-            </w:r>
-            <w:r>
-              <w:rPr>
-                <w:rFonts w:ascii="Calibri" w:hAnsi="Calibri"/>
-                <w:sz w:val="22"/>
-                <w:szCs w:val="22"/>
-                <w:lang w:val="pl-PL"/>
-              </w:rPr>
-              <w:t>w systemie.</w:t>
+              <w:t>Klucz administratora istnieje w systemie.</w:t>
             </w:r>
           </w:p>
         </w:tc>
@@ -11935,27 +11399,7 @@
                 <w:szCs w:val="22"/>
                 <w:lang w:val="pl-PL"/>
               </w:rPr>
-              <w:t xml:space="preserve">Funkcja </w:t>
-            </w:r>
-            <w:proofErr w:type="spellStart"/>
-            <w:r>
-              <w:rPr>
-                <w:rFonts w:ascii="Calibri" w:hAnsi="Calibri"/>
-                <w:sz w:val="22"/>
-                <w:szCs w:val="22"/>
-                <w:lang w:val="pl-PL"/>
-              </w:rPr>
-              <w:t>wylogowująca</w:t>
-            </w:r>
-            <w:proofErr w:type="spellEnd"/>
-            <w:r>
-              <w:rPr>
-                <w:rFonts w:ascii="Calibri" w:hAnsi="Calibri"/>
-                <w:sz w:val="22"/>
-                <w:szCs w:val="22"/>
-                <w:lang w:val="pl-PL"/>
-              </w:rPr>
-              <w:t xml:space="preserve"> użytkownika z systemu.</w:t>
+              <w:t>Funkcja wylogowująca użytkownika z systemu.</w:t>
             </w:r>
           </w:p>
         </w:tc>
@@ -12186,27 +11630,7 @@
                 <w:szCs w:val="22"/>
                 <w:lang w:val="pl-PL"/>
               </w:rPr>
-              <w:t xml:space="preserve">Użytkownik wylogowany z systemu nie może skorzystać z żadnych funkcji </w:t>
-            </w:r>
-            <w:proofErr w:type="gramStart"/>
-            <w:r>
-              <w:rPr>
-                <w:rFonts w:ascii="Calibri" w:hAnsi="Calibri"/>
-                <w:sz w:val="22"/>
-                <w:szCs w:val="22"/>
-                <w:lang w:val="pl-PL"/>
-              </w:rPr>
-              <w:t>systemowych</w:t>
-            </w:r>
-            <w:proofErr w:type="gramEnd"/>
-            <w:r>
-              <w:rPr>
-                <w:rFonts w:ascii="Calibri" w:hAnsi="Calibri"/>
-                <w:sz w:val="22"/>
-                <w:szCs w:val="22"/>
-                <w:lang w:val="pl-PL"/>
-              </w:rPr>
-              <w:t xml:space="preserve"> dopóki się ponownie nie zaloguje.</w:t>
+              <w:t>Użytkownik wylogowany z systemu nie może skorzystać z żadnych funkcji systemowych dopóki się ponownie nie zaloguje.</w:t>
             </w:r>
           </w:p>
         </w:tc>
@@ -13552,7 +12976,6 @@
               </w:rPr>
               <w:t xml:space="preserve">Podgląd danych </w:t>
             </w:r>
-            <w:proofErr w:type="gramStart"/>
             <w:r>
               <w:rPr>
                 <w:rFonts w:ascii="Calibri" w:hAnsi="Calibri"/>
@@ -13580,7 +13003,6 @@
               </w:rPr>
               <w:t>.</w:t>
             </w:r>
-            <w:proofErr w:type="gramEnd"/>
           </w:p>
         </w:tc>
       </w:tr>
@@ -13860,18 +13282,7 @@
                 <w:szCs w:val="22"/>
                 <w:lang w:val="pl-PL"/>
               </w:rPr>
-              <w:t>Blokowanie</w:t>
-            </w:r>
-            <w:r>
-              <w:rPr>
-                <w:rFonts w:ascii="Calibri" w:hAnsi="Calibri"/>
-                <w:b/>
-                <w:bCs/>
-                <w:sz w:val="22"/>
-                <w:szCs w:val="22"/>
-                <w:lang w:val="pl-PL"/>
-              </w:rPr>
-              <w:t xml:space="preserve"> użytkowników</w:t>
+              <w:t>Blokowanie użytkowników</w:t>
             </w:r>
           </w:p>
         </w:tc>
@@ -14179,16 +13590,7 @@
                 <w:szCs w:val="22"/>
                 <w:lang w:val="pl-PL"/>
               </w:rPr>
-              <w:t>Blokowanie wybranego</w:t>
-            </w:r>
-            <w:r>
-              <w:rPr>
-                <w:rFonts w:ascii="Calibri" w:hAnsi="Calibri"/>
-                <w:sz w:val="22"/>
-                <w:szCs w:val="22"/>
-                <w:lang w:val="pl-PL"/>
-              </w:rPr>
-              <w:t xml:space="preserve"> użytkownika.</w:t>
+              <w:t>Blokowanie wybranego użytkownika.</w:t>
             </w:r>
           </w:p>
         </w:tc>
@@ -14342,25 +13744,7 @@
                 <w:szCs w:val="22"/>
                 <w:lang w:val="pl-PL"/>
               </w:rPr>
-              <w:t xml:space="preserve">Potwierdzenie zamiaru </w:t>
-            </w:r>
-            <w:r>
-              <w:rPr>
-                <w:rFonts w:ascii="Calibri" w:hAnsi="Calibri"/>
-                <w:sz w:val="22"/>
-                <w:szCs w:val="22"/>
-                <w:lang w:val="pl-PL"/>
-              </w:rPr>
-              <w:t>blokowania</w:t>
-            </w:r>
-            <w:r>
-              <w:rPr>
-                <w:rFonts w:ascii="Calibri" w:hAnsi="Calibri"/>
-                <w:sz w:val="22"/>
-                <w:szCs w:val="22"/>
-                <w:lang w:val="pl-PL"/>
-              </w:rPr>
-              <w:t xml:space="preserve"> danych.</w:t>
+              <w:t>Potwierdzenie zamiaru blokowania danych.</w:t>
             </w:r>
           </w:p>
         </w:tc>
@@ -14478,18 +13862,7 @@
                 <w:szCs w:val="22"/>
                 <w:lang w:val="pl-PL"/>
               </w:rPr>
-              <w:t>Odblokowanie</w:t>
-            </w:r>
-            <w:r>
-              <w:rPr>
-                <w:rFonts w:ascii="Calibri" w:hAnsi="Calibri"/>
-                <w:b/>
-                <w:bCs/>
-                <w:sz w:val="22"/>
-                <w:szCs w:val="22"/>
-                <w:lang w:val="pl-PL"/>
-              </w:rPr>
-              <w:t xml:space="preserve"> użytkowników</w:t>
+              <w:t>Odblokowanie użytkowników</w:t>
             </w:r>
           </w:p>
         </w:tc>
@@ -14566,16 +13939,7 @@
                 <w:szCs w:val="22"/>
                 <w:lang w:val="pl-PL"/>
               </w:rPr>
-              <w:t>Odb</w:t>
-            </w:r>
-            <w:r>
-              <w:rPr>
-                <w:rFonts w:ascii="Calibri" w:hAnsi="Calibri"/>
-                <w:sz w:val="22"/>
-                <w:szCs w:val="22"/>
-                <w:lang w:val="pl-PL"/>
-              </w:rPr>
-              <w:t>lokowanie wybranego przez administratora użytkownika</w:t>
+              <w:t>Odblokowanie wybranego przez administratora użytkownika</w:t>
             </w:r>
           </w:p>
         </w:tc>
@@ -14806,16 +14170,7 @@
                 <w:szCs w:val="22"/>
                 <w:lang w:val="pl-PL"/>
               </w:rPr>
-              <w:t>Odb</w:t>
-            </w:r>
-            <w:r>
-              <w:rPr>
-                <w:rFonts w:ascii="Calibri" w:hAnsi="Calibri"/>
-                <w:sz w:val="22"/>
-                <w:szCs w:val="22"/>
-                <w:lang w:val="pl-PL"/>
-              </w:rPr>
-              <w:t>lokowanie wybranego użytkownika.</w:t>
+              <w:t>Odblokowanie wybranego użytkownika.</w:t>
             </w:r>
           </w:p>
         </w:tc>
@@ -14969,25 +14324,7 @@
                 <w:szCs w:val="22"/>
                 <w:lang w:val="pl-PL"/>
               </w:rPr>
-              <w:t xml:space="preserve">Potwierdzenie zamiaru </w:t>
-            </w:r>
-            <w:r>
-              <w:rPr>
-                <w:rFonts w:ascii="Calibri" w:hAnsi="Calibri"/>
-                <w:sz w:val="22"/>
-                <w:szCs w:val="22"/>
-                <w:lang w:val="pl-PL"/>
-              </w:rPr>
-              <w:t>odblokowania</w:t>
-            </w:r>
-            <w:r>
-              <w:rPr>
-                <w:rFonts w:ascii="Calibri" w:hAnsi="Calibri"/>
-                <w:sz w:val="22"/>
-                <w:szCs w:val="22"/>
-                <w:lang w:val="pl-PL"/>
-              </w:rPr>
-              <w:t xml:space="preserve"> danych.</w:t>
+              <w:t>Potwierdzenie zamiaru odblokowania danych.</w:t>
             </w:r>
           </w:p>
         </w:tc>
@@ -15567,43 +14904,7 @@
                 <w:szCs w:val="22"/>
                 <w:lang w:val="pl-PL"/>
               </w:rPr>
-              <w:t>Wszystkie wymagane pola są uzupełnione, a wprowadzone dane są poprawne.</w:t>
-            </w:r>
-            <w:r>
-              <w:rPr>
-                <w:rFonts w:ascii="Calibri" w:hAnsi="Calibri"/>
-                <w:sz w:val="22"/>
-                <w:szCs w:val="22"/>
-                <w:lang w:val="pl-PL"/>
-              </w:rPr>
-              <w:t xml:space="preserve"> </w:t>
-            </w:r>
-            <w:r>
-              <w:rPr>
-                <w:rFonts w:ascii="Calibri" w:hAnsi="Calibri"/>
-                <w:sz w:val="22"/>
-                <w:szCs w:val="22"/>
-                <w:lang w:val="pl-PL"/>
-              </w:rPr>
-              <w:t xml:space="preserve">Potwierdzenie zamiaru </w:t>
-            </w:r>
-            <w:r>
-              <w:rPr>
-                <w:rFonts w:ascii="Calibri" w:hAnsi="Calibri"/>
-                <w:sz w:val="22"/>
-                <w:szCs w:val="22"/>
-                <w:lang w:val="pl-PL"/>
-              </w:rPr>
-              <w:t>modyfikowania</w:t>
-            </w:r>
-            <w:r>
-              <w:rPr>
-                <w:rFonts w:ascii="Calibri" w:hAnsi="Calibri"/>
-                <w:sz w:val="22"/>
-                <w:szCs w:val="22"/>
-                <w:lang w:val="pl-PL"/>
-              </w:rPr>
-              <w:t xml:space="preserve"> danych.</w:t>
+              <w:t>Wszystkie wymagane pola są uzupełnione, a wprowadzone dane są poprawne. Potwierdzenie zamiaru modyfikowania danych.</w:t>
             </w:r>
           </w:p>
         </w:tc>
@@ -15825,16 +15126,7 @@
                 <w:szCs w:val="22"/>
                 <w:lang w:val="pl-PL"/>
               </w:rPr>
-              <w:t>Wejście do wybranego konta użytkownika przez administratora</w:t>
-            </w:r>
-            <w:r>
-              <w:rPr>
-                <w:rFonts w:ascii="Calibri" w:hAnsi="Calibri"/>
-                <w:sz w:val="22"/>
-                <w:szCs w:val="22"/>
-                <w:lang w:val="pl-PL"/>
-              </w:rPr>
-              <w:t>.</w:t>
+              <w:t>Wejście do wybranego konta użytkownika przez administratora.</w:t>
             </w:r>
           </w:p>
         </w:tc>
@@ -16065,25 +15357,7 @@
                 <w:szCs w:val="22"/>
                 <w:lang w:val="pl-PL"/>
               </w:rPr>
-              <w:t xml:space="preserve">Zalogowanie. Zalogowany administratora ma prawo do korzystania z </w:t>
-            </w:r>
-            <w:r>
-              <w:rPr>
-                <w:rFonts w:ascii="Calibri" w:hAnsi="Calibri"/>
-                <w:sz w:val="22"/>
-                <w:szCs w:val="22"/>
-                <w:lang w:val="pl-PL"/>
-              </w:rPr>
-              <w:t>konta wybranego użytkownika</w:t>
-            </w:r>
-            <w:r>
-              <w:rPr>
-                <w:rFonts w:ascii="Calibri" w:hAnsi="Calibri"/>
-                <w:sz w:val="22"/>
-                <w:szCs w:val="22"/>
-                <w:lang w:val="pl-PL"/>
-              </w:rPr>
-              <w:t>.</w:t>
+              <w:t>Zalogowanie. Zalogowany administratora ma prawo do korzystania z konta wybranego użytkownika.</w:t>
             </w:r>
           </w:p>
         </w:tc>
@@ -16658,25 +15932,7 @@
                 <w:szCs w:val="22"/>
                 <w:lang w:val="pl-PL"/>
               </w:rPr>
-              <w:t>Dane dotyczące użytkownik</w:t>
-            </w:r>
-            <w:r>
-              <w:rPr>
-                <w:rFonts w:ascii="Calibri" w:hAnsi="Calibri"/>
-                <w:sz w:val="22"/>
-                <w:szCs w:val="22"/>
-                <w:lang w:val="pl-PL"/>
-              </w:rPr>
-              <w:t>ów</w:t>
-            </w:r>
-            <w:r>
-              <w:rPr>
-                <w:rFonts w:ascii="Calibri" w:hAnsi="Calibri"/>
-                <w:sz w:val="22"/>
-                <w:szCs w:val="22"/>
-                <w:lang w:val="pl-PL"/>
-              </w:rPr>
-              <w:t>.</w:t>
+              <w:t>Dane dotyczące użytkowników.</w:t>
             </w:r>
           </w:p>
         </w:tc>
@@ -16830,27 +16086,7 @@
                 <w:szCs w:val="22"/>
                 <w:lang w:val="pl-PL"/>
               </w:rPr>
-              <w:t xml:space="preserve">Wygenerowany plik </w:t>
-            </w:r>
-            <w:proofErr w:type="spellStart"/>
-            <w:r>
-              <w:rPr>
-                <w:rFonts w:ascii="Calibri" w:hAnsi="Calibri"/>
-                <w:sz w:val="22"/>
-                <w:szCs w:val="22"/>
-                <w:lang w:val="pl-PL"/>
-              </w:rPr>
-              <w:t>csv</w:t>
-            </w:r>
-            <w:proofErr w:type="spellEnd"/>
-            <w:r>
-              <w:rPr>
-                <w:rFonts w:ascii="Calibri" w:hAnsi="Calibri"/>
-                <w:sz w:val="22"/>
-                <w:szCs w:val="22"/>
-                <w:lang w:val="pl-PL"/>
-              </w:rPr>
-              <w:t>.</w:t>
+              <w:t>Wygenerowany plik csv.</w:t>
             </w:r>
           </w:p>
         </w:tc>
@@ -17437,21 +16673,8 @@
           <w:bdr w:val="none" w:sz="0" w:space="0" w:color="auto" w:frame="1"/>
           <w:lang w:val="en-US" w:eastAsia="pl-PL"/>
         </w:rPr>
-        <w:t xml:space="preserve">Java 15.0.1 - </w:t>
+        <w:t>Java 15.0.1 - InteliJ</w:t>
       </w:r>
-      <w:proofErr w:type="spellStart"/>
-      <w:r>
-        <w:rPr>
-          <w:rFonts w:ascii="Helvetica" w:hAnsi="Helvetica"/>
-          <w:color w:val="000000"/>
-          <w:sz w:val="20"/>
-          <w:szCs w:val="20"/>
-          <w:bdr w:val="none" w:sz="0" w:space="0" w:color="auto" w:frame="1"/>
-          <w:lang w:val="en-US" w:eastAsia="pl-PL"/>
-        </w:rPr>
-        <w:t>InteliJ</w:t>
-      </w:r>
-      <w:proofErr w:type="spellEnd"/>
     </w:p>
     <w:p>
       <w:pPr>
@@ -17474,7 +16697,6 @@
           <w:lang w:eastAsia="pl-PL"/>
         </w:rPr>
       </w:pPr>
-      <w:proofErr w:type="spellStart"/>
       <w:r>
         <w:rPr>
           <w:rFonts w:ascii="Helvetica" w:hAnsi="Helvetica"/>
@@ -17484,19 +16706,7 @@
           <w:bdr w:val="none" w:sz="0" w:space="0" w:color="auto" w:frame="1"/>
           <w:lang w:eastAsia="pl-PL"/>
         </w:rPr>
-        <w:t>Back</w:t>
-      </w:r>
-      <w:proofErr w:type="spellEnd"/>
-      <w:r>
-        <w:rPr>
-          <w:rFonts w:ascii="Helvetica" w:hAnsi="Helvetica"/>
-          <w:color w:val="000000"/>
-          <w:sz w:val="20"/>
-          <w:szCs w:val="20"/>
-          <w:bdr w:val="none" w:sz="0" w:space="0" w:color="auto" w:frame="1"/>
-          <w:lang w:eastAsia="pl-PL"/>
-        </w:rPr>
-        <w:t>-end software: SQ</w:t>
+        <w:t>Back-end software: SQ</w:t>
       </w:r>
       <w:r>
         <w:rPr>
@@ -17708,27 +16918,13 @@
         <w:rPr>
           <w:sz w:val="20"/>
         </w:rPr>
-        <w:t xml:space="preserve">o logowania </w:t>
-      </w:r>
-      <w:proofErr w:type="gramStart"/>
-      <w:r>
-        <w:rPr>
-          <w:sz w:val="20"/>
-        </w:rPr>
-        <w:t xml:space="preserve">użytkowników </w:t>
+        <w:t xml:space="preserve">o logowania użytkowników </w:t>
       </w:r>
       <w:r>
         <w:rPr>
           <w:sz w:val="20"/>
         </w:rPr>
-        <w:t>,</w:t>
-      </w:r>
-      <w:proofErr w:type="gramEnd"/>
-      <w:r>
-        <w:rPr>
-          <w:sz w:val="20"/>
-        </w:rPr>
-        <w:t xml:space="preserve"> </w:t>
+        <w:t xml:space="preserve">, </w:t>
       </w:r>
       <w:r>
         <w:rPr>
@@ -18796,7 +17992,43 @@
                 <w:szCs w:val="22"/>
                 <w:lang w:val="pl-PL"/>
               </w:rPr>
-              <w:t xml:space="preserve">W przewidywalnej przyszłości system będzie pracował pod kontrolą 32-bitowego systemu operacyjnego Windows XP. </w:t>
+              <w:t xml:space="preserve">W przewidywalnej przyszłości system będzie pracował pod kontrolą </w:t>
+            </w:r>
+            <w:r>
+              <w:rPr>
+                <w:rFonts w:ascii="Calibri" w:hAnsi="Calibri"/>
+                <w:sz w:val="22"/>
+                <w:szCs w:val="22"/>
+                <w:lang w:val="pl-PL"/>
+              </w:rPr>
+              <w:t>64</w:t>
+            </w:r>
+            <w:r>
+              <w:rPr>
+                <w:rFonts w:ascii="Calibri" w:hAnsi="Calibri"/>
+                <w:sz w:val="22"/>
+                <w:szCs w:val="22"/>
+                <w:lang w:val="pl-PL"/>
+              </w:rPr>
+              <w:t xml:space="preserve">-bitowego systemu operacyjnego Windows </w:t>
+            </w:r>
+            <w:r>
+              <w:rPr>
+                <w:rFonts w:ascii="Calibri" w:hAnsi="Calibri"/>
+                <w:sz w:val="22"/>
+                <w:szCs w:val="22"/>
+                <w:lang w:val="pl-PL"/>
+              </w:rPr>
+              <w:t>10</w:t>
+            </w:r>
+            <w:r>
+              <w:rPr>
+                <w:rFonts w:ascii="Calibri" w:hAnsi="Calibri"/>
+                <w:sz w:val="22"/>
+                <w:szCs w:val="22"/>
+                <w:lang w:val="pl-PL"/>
+              </w:rPr>
+              <w:t xml:space="preserve">. </w:t>
             </w:r>
           </w:p>
         </w:tc>
@@ -18984,9 +18216,9 @@
           <w:numId w:val="3"/>
         </w:numPr>
       </w:pPr>
-      <w:bookmarkStart w:id="16" w:name="_Toc67061827"/>
+      <w:bookmarkStart w:id="16" w:name="_Toc67061828"/>
       <w:r>
-        <w:t>Ograniczenia</w:t>
+        <w:t>Dokumentacja</w:t>
       </w:r>
       <w:r>
         <w:rPr>
@@ -18995,23 +18227,14 @@
         <w:t xml:space="preserve"> </w:t>
       </w:r>
       <w:r>
-        <w:t>architektury</w:t>
-      </w:r>
-      <w:r>
-        <w:rPr>
-          <w:spacing w:val="-5"/>
-        </w:rPr>
-        <w:t xml:space="preserve"> </w:t>
-      </w:r>
-      <w:r>
-        <w:t>systemu</w:t>
+        <w:t>użytkownika</w:t>
       </w:r>
       <w:bookmarkEnd w:id="16"/>
     </w:p>
     <w:p>
       <w:pPr>
         <w:spacing w:before="29" w:line="276" w:lineRule="auto"/>
-        <w:ind w:left="641" w:right="708"/>
+        <w:ind w:left="641" w:right="1009"/>
         <w:rPr>
           <w:sz w:val="20"/>
         </w:rPr>
@@ -19027,12 +18250,12 @@
           <w:i/>
           <w:sz w:val="20"/>
         </w:rPr>
-        <w:t>Rozdział powinien zawierać szczegółowy opis wymagań i ograniczeń architektury systemu, w tym stosowane standardy</w:t>
+        <w:t>Rozdział powinien zawierać szczegółowy opis wymagań i ograniczeń dotyczących dokumentacji użytkownika w tym</w:t>
       </w:r>
       <w:r>
         <w:rPr>
           <w:i/>
-          <w:spacing w:val="-47"/>
+          <w:spacing w:val="-48"/>
           <w:sz w:val="20"/>
         </w:rPr>
         <w:t xml:space="preserve"> </w:t>
@@ -19042,7 +18265,7 @@
           <w:i/>
           <w:sz w:val="20"/>
         </w:rPr>
-        <w:t>programowania,</w:t>
+        <w:t>specyfikacje</w:t>
       </w:r>
       <w:r>
         <w:rPr>
@@ -19057,12 +18280,12 @@
           <w:i/>
           <w:sz w:val="20"/>
         </w:rPr>
-        <w:t>języki</w:t>
+        <w:t>'Pomocy'</w:t>
       </w:r>
       <w:r>
         <w:rPr>
           <w:i/>
-          <w:spacing w:val="-1"/>
+          <w:spacing w:val="1"/>
           <w:sz w:val="20"/>
         </w:rPr>
         <w:t xml:space="preserve"> </w:t>
@@ -19072,52 +18295,7 @@
           <w:i/>
           <w:sz w:val="20"/>
         </w:rPr>
-        <w:t>programowania, stosowane</w:t>
-      </w:r>
-      <w:r>
-        <w:rPr>
-          <w:i/>
-          <w:spacing w:val="-2"/>
-          <w:sz w:val="20"/>
-        </w:rPr>
-        <w:t xml:space="preserve"> </w:t>
-      </w:r>
-      <w:r>
-        <w:rPr>
-          <w:i/>
-          <w:sz w:val="20"/>
-        </w:rPr>
-        <w:t>konwencje</w:t>
-      </w:r>
-      <w:r>
-        <w:rPr>
-          <w:i/>
-          <w:spacing w:val="-1"/>
-          <w:sz w:val="20"/>
-        </w:rPr>
-        <w:t xml:space="preserve"> </w:t>
-      </w:r>
-      <w:r>
-        <w:rPr>
-          <w:i/>
-          <w:sz w:val="20"/>
-        </w:rPr>
-        <w:t>nazewnictwa, stosowane</w:t>
-      </w:r>
-      <w:r>
-        <w:rPr>
-          <w:i/>
-          <w:spacing w:val="-2"/>
-          <w:sz w:val="20"/>
-        </w:rPr>
-        <w:t xml:space="preserve"> </w:t>
-      </w:r>
-      <w:r>
-        <w:rPr>
-          <w:i/>
-          <w:sz w:val="20"/>
-        </w:rPr>
-        <w:t>klasy, komponenty.</w:t>
+        <w:t>Aplikacji.</w:t>
       </w:r>
       <w:r>
         <w:rPr>
@@ -19134,25 +18312,262 @@
           <w:numId w:val="3"/>
         </w:numPr>
       </w:pPr>
-      <w:bookmarkStart w:id="17" w:name="_Toc67061828"/>
+      <w:bookmarkStart w:id="17" w:name="_Toc67061829"/>
       <w:r>
-        <w:t>Dokumentacja</w:t>
+        <w:t>Bazy</w:t>
       </w:r>
       <w:r>
         <w:rPr>
-          <w:spacing w:val="-6"/>
+          <w:spacing w:val="-2"/>
         </w:rPr>
         <w:t xml:space="preserve"> </w:t>
       </w:r>
       <w:r>
-        <w:t>użytkownika</w:t>
+        <w:t>danych</w:t>
       </w:r>
       <w:bookmarkEnd w:id="17"/>
     </w:p>
     <w:p>
       <w:pPr>
-        <w:spacing w:before="29" w:line="276" w:lineRule="auto"/>
-        <w:ind w:left="641" w:right="1009"/>
+        <w:spacing w:before="29"/>
+        <w:ind w:left="641"/>
+        <w:rPr>
+          <w:sz w:val="20"/>
+        </w:rPr>
+      </w:pPr>
+    </w:p>
+    <w:tbl>
+      <w:tblPr>
+        <w:tblStyle w:val="Tabela-Siatka"/>
+        <w:tblW w:w="0" w:type="auto"/>
+        <w:tblInd w:w="641" w:type="dxa"/>
+        <w:tblLook w:val="04A0" w:firstRow="1" w:lastRow="0" w:firstColumn="1" w:lastColumn="0" w:noHBand="0" w:noVBand="1"/>
+      </w:tblPr>
+      <w:tblGrid>
+        <w:gridCol w:w="772"/>
+        <w:gridCol w:w="9491"/>
+      </w:tblGrid>
+      <w:tr>
+        <w:tc>
+          <w:tcPr>
+            <w:tcW w:w="772" w:type="dxa"/>
+            <w:shd w:val="clear" w:color="auto" w:fill="8EAADB" w:themeFill="accent1" w:themeFillTint="99"/>
+          </w:tcPr>
+          <w:p>
+            <w:pPr>
+              <w:spacing w:before="29"/>
+              <w:rPr>
+                <w:sz w:val="20"/>
+              </w:rPr>
+            </w:pPr>
+            <w:r>
+              <w:rPr>
+                <w:sz w:val="20"/>
+              </w:rPr>
+              <w:t>Nr</w:t>
+            </w:r>
+          </w:p>
+        </w:tc>
+        <w:tc>
+          <w:tcPr>
+            <w:tcW w:w="9491" w:type="dxa"/>
+            <w:shd w:val="clear" w:color="auto" w:fill="8EAADB" w:themeFill="accent1" w:themeFillTint="99"/>
+          </w:tcPr>
+          <w:p>
+            <w:pPr>
+              <w:spacing w:before="29"/>
+              <w:rPr>
+                <w:sz w:val="20"/>
+              </w:rPr>
+            </w:pPr>
+            <w:r>
+              <w:rPr>
+                <w:sz w:val="20"/>
+              </w:rPr>
+              <w:t>Opis</w:t>
+            </w:r>
+          </w:p>
+        </w:tc>
+      </w:tr>
+      <w:tr>
+        <w:tc>
+          <w:tcPr>
+            <w:tcW w:w="772" w:type="dxa"/>
+            <w:shd w:val="clear" w:color="auto" w:fill="B4C6E7" w:themeFill="accent1" w:themeFillTint="66"/>
+          </w:tcPr>
+          <w:p>
+            <w:pPr>
+              <w:spacing w:before="29"/>
+              <w:rPr>
+                <w:sz w:val="20"/>
+              </w:rPr>
+            </w:pPr>
+            <w:r>
+              <w:rPr>
+                <w:sz w:val="20"/>
+              </w:rPr>
+              <w:t>1</w:t>
+            </w:r>
+          </w:p>
+        </w:tc>
+        <w:tc>
+          <w:tcPr>
+            <w:tcW w:w="9491" w:type="dxa"/>
+            <w:shd w:val="clear" w:color="auto" w:fill="B4C6E7" w:themeFill="accent1" w:themeFillTint="66"/>
+          </w:tcPr>
+          <w:p>
+            <w:pPr>
+              <w:spacing w:before="29"/>
+              <w:rPr>
+                <w:sz w:val="20"/>
+              </w:rPr>
+            </w:pPr>
+            <w:r>
+              <w:rPr>
+                <w:sz w:val="20"/>
+              </w:rPr>
+              <w:t>Baza danych musi być relacyjną i lokalną żeby na każdym komputerze można było połączyć z bazą danych bez zmiany ścieżki adresu.</w:t>
+            </w:r>
+          </w:p>
+        </w:tc>
+      </w:tr>
+      <w:tr>
+        <w:tc>
+          <w:tcPr>
+            <w:tcW w:w="772" w:type="dxa"/>
+            <w:shd w:val="clear" w:color="auto" w:fill="8EAADB" w:themeFill="accent1" w:themeFillTint="99"/>
+          </w:tcPr>
+          <w:p>
+            <w:pPr>
+              <w:spacing w:before="29"/>
+              <w:rPr>
+                <w:sz w:val="20"/>
+              </w:rPr>
+            </w:pPr>
+            <w:r>
+              <w:rPr>
+                <w:sz w:val="20"/>
+              </w:rPr>
+              <w:t>2</w:t>
+            </w:r>
+          </w:p>
+        </w:tc>
+        <w:tc>
+          <w:tcPr>
+            <w:tcW w:w="9491" w:type="dxa"/>
+            <w:shd w:val="clear" w:color="auto" w:fill="8EAADB" w:themeFill="accent1" w:themeFillTint="99"/>
+          </w:tcPr>
+          <w:p>
+            <w:pPr>
+              <w:spacing w:before="29"/>
+              <w:rPr>
+                <w:sz w:val="20"/>
+              </w:rPr>
+            </w:pPr>
+            <w:r>
+              <w:rPr>
+                <w:sz w:val="20"/>
+              </w:rPr>
+              <w:t>Dla każdego konta bankowego (konto kredytowe, oszczędne itd.) musi być odrębna tabela która odwołuje się do użytkownika za pomocą klucza obcego.</w:t>
+            </w:r>
+          </w:p>
+        </w:tc>
+      </w:tr>
+      <w:tr>
+        <w:tc>
+          <w:tcPr>
+            <w:tcW w:w="772" w:type="dxa"/>
+            <w:shd w:val="clear" w:color="auto" w:fill="B4C6E7" w:themeFill="accent1" w:themeFillTint="66"/>
+          </w:tcPr>
+          <w:p>
+            <w:pPr>
+              <w:spacing w:before="29"/>
+              <w:rPr>
+                <w:sz w:val="20"/>
+              </w:rPr>
+            </w:pPr>
+            <w:r>
+              <w:rPr>
+                <w:sz w:val="20"/>
+              </w:rPr>
+              <w:t>3</w:t>
+            </w:r>
+          </w:p>
+        </w:tc>
+        <w:tc>
+          <w:tcPr>
+            <w:tcW w:w="9491" w:type="dxa"/>
+            <w:shd w:val="clear" w:color="auto" w:fill="B4C6E7" w:themeFill="accent1" w:themeFillTint="66"/>
+          </w:tcPr>
+          <w:p>
+            <w:pPr>
+              <w:spacing w:before="29"/>
+              <w:rPr>
+                <w:sz w:val="20"/>
+              </w:rPr>
+            </w:pPr>
+            <w:r>
+              <w:rPr>
+                <w:sz w:val="20"/>
+              </w:rPr>
+              <w:t>Musi to być baza danych która wspiera bibliotekę JDBC</w:t>
+            </w:r>
+            <w:r>
+              <w:rPr>
+                <w:sz w:val="20"/>
+              </w:rPr>
+              <w:t xml:space="preserve"> na przykład SQLite</w:t>
+            </w:r>
+          </w:p>
+        </w:tc>
+      </w:tr>
+      <w:tr>
+        <w:tc>
+          <w:tcPr>
+            <w:tcW w:w="772" w:type="dxa"/>
+            <w:shd w:val="clear" w:color="auto" w:fill="8EAADB" w:themeFill="accent1" w:themeFillTint="99"/>
+          </w:tcPr>
+          <w:p>
+            <w:pPr>
+              <w:spacing w:before="29"/>
+              <w:rPr>
+                <w:sz w:val="20"/>
+              </w:rPr>
+            </w:pPr>
+            <w:r>
+              <w:rPr>
+                <w:sz w:val="20"/>
+              </w:rPr>
+              <w:t>4</w:t>
+            </w:r>
+          </w:p>
+        </w:tc>
+        <w:tc>
+          <w:tcPr>
+            <w:tcW w:w="9491" w:type="dxa"/>
+            <w:shd w:val="clear" w:color="auto" w:fill="8EAADB" w:themeFill="accent1" w:themeFillTint="99"/>
+          </w:tcPr>
+          <w:p>
+            <w:pPr>
+              <w:spacing w:before="29"/>
+              <w:rPr>
+                <w:sz w:val="20"/>
+              </w:rPr>
+            </w:pPr>
+            <w:r>
+              <w:rPr>
+                <w:sz w:val="20"/>
+              </w:rPr>
+              <w:t xml:space="preserve">Informacje o banku i lokalna data i godzina znajduje się w odrębnej tabeli </w:t>
+            </w:r>
+          </w:p>
+        </w:tc>
+      </w:tr>
+    </w:tbl>
+    <w:p>
+      <w:pPr>
+        <w:spacing w:before="29"/>
+        <w:ind w:left="641"/>
         <w:rPr>
           <w:sz w:val="20"/>
         </w:rPr>
@@ -19161,65 +18576,7 @@
         <w:rPr>
           <w:sz w:val="20"/>
         </w:rPr>
-        <w:t>[</w:t>
-      </w:r>
-      <w:r>
-        <w:rPr>
-          <w:i/>
-          <w:sz w:val="20"/>
-        </w:rPr>
-        <w:t>Rozdział powinien zawierać szczegółowy opis wymagań i ograniczeń dotyczących dokumentacji użytkownika w tym</w:t>
-      </w:r>
-      <w:r>
-        <w:rPr>
-          <w:i/>
-          <w:spacing w:val="-48"/>
-          <w:sz w:val="20"/>
-        </w:rPr>
         <w:t xml:space="preserve"> </w:t>
-      </w:r>
-      <w:r>
-        <w:rPr>
-          <w:i/>
-          <w:sz w:val="20"/>
-        </w:rPr>
-        <w:t>specyfikacje</w:t>
-      </w:r>
-      <w:r>
-        <w:rPr>
-          <w:i/>
-          <w:spacing w:val="-1"/>
-          <w:sz w:val="20"/>
-        </w:rPr>
-        <w:t xml:space="preserve"> </w:t>
-      </w:r>
-      <w:r>
-        <w:rPr>
-          <w:i/>
-          <w:sz w:val="20"/>
-        </w:rPr>
-        <w:t>'Pomocy'</w:t>
-      </w:r>
-      <w:r>
-        <w:rPr>
-          <w:i/>
-          <w:spacing w:val="1"/>
-          <w:sz w:val="20"/>
-        </w:rPr>
-        <w:t xml:space="preserve"> </w:t>
-      </w:r>
-      <w:r>
-        <w:rPr>
-          <w:i/>
-          <w:sz w:val="20"/>
-        </w:rPr>
-        <w:t>Aplikacji.</w:t>
-      </w:r>
-      <w:r>
-        <w:rPr>
-          <w:sz w:val="20"/>
-        </w:rPr>
-        <w:t>]</w:t>
       </w:r>
     </w:p>
     <w:p>
@@ -19230,601 +18587,7 @@
           <w:numId w:val="3"/>
         </w:numPr>
       </w:pPr>
-      <w:bookmarkStart w:id="18" w:name="_Toc67061829"/>
-      <w:r>
-        <w:t>Bazy</w:t>
-      </w:r>
-      <w:r>
-        <w:rPr>
-          <w:spacing w:val="-2"/>
-        </w:rPr>
-        <w:t xml:space="preserve"> </w:t>
-      </w:r>
-      <w:r>
-        <w:t>danych</w:t>
-      </w:r>
-      <w:bookmarkEnd w:id="18"/>
-    </w:p>
-    <w:p>
-      <w:pPr>
-        <w:spacing w:before="29"/>
-        <w:ind w:left="641"/>
-        <w:rPr>
-          <w:sz w:val="20"/>
-        </w:rPr>
-      </w:pPr>
-      <w:r>
-        <w:rPr>
-          <w:sz w:val="20"/>
-        </w:rPr>
-        <w:t>[</w:t>
-      </w:r>
-      <w:r>
-        <w:rPr>
-          <w:i/>
-          <w:sz w:val="20"/>
-        </w:rPr>
-        <w:t>Rozdział</w:t>
-      </w:r>
-      <w:r>
-        <w:rPr>
-          <w:i/>
-          <w:spacing w:val="-4"/>
-          <w:sz w:val="20"/>
-        </w:rPr>
-        <w:t xml:space="preserve"> </w:t>
-      </w:r>
-      <w:r>
-        <w:rPr>
-          <w:i/>
-          <w:sz w:val="20"/>
-        </w:rPr>
-        <w:t>powinien</w:t>
-      </w:r>
-      <w:r>
-        <w:rPr>
-          <w:i/>
-          <w:spacing w:val="-3"/>
-          <w:sz w:val="20"/>
-        </w:rPr>
-        <w:t xml:space="preserve"> </w:t>
-      </w:r>
-      <w:r>
-        <w:rPr>
-          <w:i/>
-          <w:sz w:val="20"/>
-        </w:rPr>
-        <w:t>zawierać</w:t>
-      </w:r>
-      <w:r>
-        <w:rPr>
-          <w:i/>
-          <w:spacing w:val="-4"/>
-          <w:sz w:val="20"/>
-        </w:rPr>
-        <w:t xml:space="preserve"> </w:t>
-      </w:r>
-      <w:r>
-        <w:rPr>
-          <w:i/>
-          <w:sz w:val="20"/>
-        </w:rPr>
-        <w:t>wymagania</w:t>
-      </w:r>
-      <w:r>
-        <w:rPr>
-          <w:i/>
-          <w:spacing w:val="-3"/>
-          <w:sz w:val="20"/>
-        </w:rPr>
-        <w:t xml:space="preserve"> </w:t>
-      </w:r>
-      <w:r>
-        <w:rPr>
-          <w:i/>
-          <w:sz w:val="20"/>
-        </w:rPr>
-        <w:t>dotyczące</w:t>
-      </w:r>
-      <w:r>
-        <w:rPr>
-          <w:i/>
-          <w:spacing w:val="-3"/>
-          <w:sz w:val="20"/>
-        </w:rPr>
-        <w:t xml:space="preserve"> </w:t>
-      </w:r>
-      <w:r>
-        <w:rPr>
-          <w:i/>
-          <w:sz w:val="20"/>
-        </w:rPr>
-        <w:t>baz</w:t>
-      </w:r>
-      <w:r>
-        <w:rPr>
-          <w:i/>
-          <w:spacing w:val="-5"/>
-          <w:sz w:val="20"/>
-        </w:rPr>
-        <w:t xml:space="preserve"> </w:t>
-      </w:r>
-      <w:r>
-        <w:rPr>
-          <w:i/>
-          <w:sz w:val="20"/>
-        </w:rPr>
-        <w:t>danych</w:t>
-      </w:r>
-      <w:r>
-        <w:rPr>
-          <w:i/>
-          <w:spacing w:val="-3"/>
-          <w:sz w:val="20"/>
-        </w:rPr>
-        <w:t xml:space="preserve"> </w:t>
-      </w:r>
-      <w:r>
-        <w:rPr>
-          <w:i/>
-          <w:sz w:val="20"/>
-        </w:rPr>
-        <w:t>implementowanych</w:t>
-      </w:r>
-      <w:r>
-        <w:rPr>
-          <w:i/>
-          <w:spacing w:val="-3"/>
-          <w:sz w:val="20"/>
-        </w:rPr>
-        <w:t xml:space="preserve"> </w:t>
-      </w:r>
-      <w:r>
-        <w:rPr>
-          <w:i/>
-          <w:sz w:val="20"/>
-        </w:rPr>
-        <w:t>w</w:t>
-      </w:r>
-      <w:r>
-        <w:rPr>
-          <w:i/>
-          <w:spacing w:val="-4"/>
-          <w:sz w:val="20"/>
-        </w:rPr>
-        <w:t xml:space="preserve"> </w:t>
-      </w:r>
-      <w:r>
-        <w:rPr>
-          <w:i/>
-          <w:sz w:val="20"/>
-        </w:rPr>
-        <w:t>systemie.</w:t>
-      </w:r>
-      <w:r>
-        <w:rPr>
-          <w:sz w:val="20"/>
-        </w:rPr>
-        <w:t>]</w:t>
-      </w:r>
-    </w:p>
-    <w:p>
-      <w:pPr>
-        <w:pStyle w:val="Nagwek2"/>
-        <w:numPr>
-          <w:ilvl w:val="1"/>
-          <w:numId w:val="3"/>
-        </w:numPr>
-      </w:pPr>
-      <w:bookmarkStart w:id="19" w:name="_Toc67061830"/>
-      <w:r>
-        <w:t>Wymagania</w:t>
-      </w:r>
-      <w:r>
-        <w:rPr>
-          <w:spacing w:val="-6"/>
-        </w:rPr>
-        <w:t xml:space="preserve"> </w:t>
-      </w:r>
-      <w:r>
-        <w:t>licencyjne</w:t>
-      </w:r>
-      <w:bookmarkEnd w:id="19"/>
-    </w:p>
-    <w:p>
-      <w:pPr>
-        <w:spacing w:before="30"/>
-        <w:ind w:left="641"/>
-        <w:rPr>
-          <w:sz w:val="20"/>
-        </w:rPr>
-      </w:pPr>
-      <w:r>
-        <w:rPr>
-          <w:sz w:val="20"/>
-        </w:rPr>
-        <w:t>[</w:t>
-      </w:r>
-      <w:r>
-        <w:rPr>
-          <w:i/>
-          <w:sz w:val="20"/>
-        </w:rPr>
-        <w:t>Rozdział</w:t>
-      </w:r>
-      <w:r>
-        <w:rPr>
-          <w:i/>
-          <w:spacing w:val="-4"/>
-          <w:sz w:val="20"/>
-        </w:rPr>
-        <w:t xml:space="preserve"> </w:t>
-      </w:r>
-      <w:r>
-        <w:rPr>
-          <w:i/>
-          <w:sz w:val="20"/>
-        </w:rPr>
-        <w:t>powinien</w:t>
-      </w:r>
-      <w:r>
-        <w:rPr>
-          <w:i/>
-          <w:spacing w:val="-3"/>
-          <w:sz w:val="20"/>
-        </w:rPr>
-        <w:t xml:space="preserve"> </w:t>
-      </w:r>
-      <w:r>
-        <w:rPr>
-          <w:i/>
-          <w:sz w:val="20"/>
-        </w:rPr>
-        <w:t>zawierać</w:t>
-      </w:r>
-      <w:r>
-        <w:rPr>
-          <w:i/>
-          <w:spacing w:val="-4"/>
-          <w:sz w:val="20"/>
-        </w:rPr>
-        <w:t xml:space="preserve"> </w:t>
-      </w:r>
-      <w:r>
-        <w:rPr>
-          <w:i/>
-          <w:sz w:val="20"/>
-        </w:rPr>
-        <w:t>szczegółowy</w:t>
-      </w:r>
-      <w:r>
-        <w:rPr>
-          <w:i/>
-          <w:spacing w:val="-3"/>
-          <w:sz w:val="20"/>
-        </w:rPr>
-        <w:t xml:space="preserve"> </w:t>
-      </w:r>
-      <w:r>
-        <w:rPr>
-          <w:i/>
-          <w:sz w:val="20"/>
-        </w:rPr>
-        <w:t>opis</w:t>
-      </w:r>
-      <w:r>
-        <w:rPr>
-          <w:i/>
-          <w:spacing w:val="-5"/>
-          <w:sz w:val="20"/>
-        </w:rPr>
-        <w:t xml:space="preserve"> </w:t>
-      </w:r>
-      <w:r>
-        <w:rPr>
-          <w:i/>
-          <w:sz w:val="20"/>
-        </w:rPr>
-        <w:t>wymagań</w:t>
-      </w:r>
-      <w:r>
-        <w:rPr>
-          <w:i/>
-          <w:spacing w:val="-3"/>
-          <w:sz w:val="20"/>
-        </w:rPr>
-        <w:t xml:space="preserve"> </w:t>
-      </w:r>
-      <w:r>
-        <w:rPr>
-          <w:i/>
-          <w:sz w:val="20"/>
-        </w:rPr>
-        <w:t>licencyjnych</w:t>
-      </w:r>
-      <w:r>
-        <w:rPr>
-          <w:i/>
-          <w:spacing w:val="-3"/>
-          <w:sz w:val="20"/>
-        </w:rPr>
-        <w:t xml:space="preserve"> </w:t>
-      </w:r>
-      <w:r>
-        <w:rPr>
-          <w:i/>
-          <w:sz w:val="20"/>
-        </w:rPr>
-        <w:t>i</w:t>
-      </w:r>
-      <w:r>
-        <w:rPr>
-          <w:i/>
-          <w:spacing w:val="-3"/>
-          <w:sz w:val="20"/>
-        </w:rPr>
-        <w:t xml:space="preserve"> </w:t>
-      </w:r>
-      <w:r>
-        <w:rPr>
-          <w:i/>
-          <w:sz w:val="20"/>
-        </w:rPr>
-        <w:t>ograniczeń</w:t>
-      </w:r>
-      <w:r>
-        <w:rPr>
-          <w:i/>
-          <w:spacing w:val="-3"/>
-          <w:sz w:val="20"/>
-        </w:rPr>
-        <w:t xml:space="preserve"> </w:t>
-      </w:r>
-      <w:r>
-        <w:rPr>
-          <w:i/>
-          <w:sz w:val="20"/>
-        </w:rPr>
-        <w:t>nałożonych</w:t>
-      </w:r>
-      <w:r>
-        <w:rPr>
-          <w:i/>
-          <w:spacing w:val="-3"/>
-          <w:sz w:val="20"/>
-        </w:rPr>
-        <w:t xml:space="preserve"> </w:t>
-      </w:r>
-      <w:r>
-        <w:rPr>
-          <w:i/>
-          <w:sz w:val="20"/>
-        </w:rPr>
-        <w:t>na</w:t>
-      </w:r>
-      <w:r>
-        <w:rPr>
-          <w:i/>
-          <w:spacing w:val="-3"/>
-          <w:sz w:val="20"/>
-        </w:rPr>
-        <w:t xml:space="preserve"> </w:t>
-      </w:r>
-      <w:r>
-        <w:rPr>
-          <w:i/>
-          <w:sz w:val="20"/>
-        </w:rPr>
-        <w:t>tworzony</w:t>
-      </w:r>
-      <w:r>
-        <w:rPr>
-          <w:i/>
-          <w:spacing w:val="-3"/>
-          <w:sz w:val="20"/>
-        </w:rPr>
-        <w:t xml:space="preserve"> </w:t>
-      </w:r>
-      <w:r>
-        <w:rPr>
-          <w:i/>
-          <w:sz w:val="20"/>
-        </w:rPr>
-        <w:t>system.</w:t>
-      </w:r>
-      <w:r>
-        <w:rPr>
-          <w:sz w:val="20"/>
-        </w:rPr>
-        <w:t>]</w:t>
-      </w:r>
-    </w:p>
-    <w:p>
-      <w:pPr>
-        <w:pStyle w:val="Nagwek2"/>
-        <w:numPr>
-          <w:ilvl w:val="1"/>
-          <w:numId w:val="3"/>
-        </w:numPr>
-      </w:pPr>
-      <w:bookmarkStart w:id="20" w:name="_Toc67061831"/>
-      <w:r>
-        <w:t>Prawa</w:t>
-      </w:r>
-      <w:r>
-        <w:rPr>
-          <w:spacing w:val="-3"/>
-        </w:rPr>
-        <w:t xml:space="preserve"> </w:t>
-      </w:r>
-      <w:r>
-        <w:t>autorskie</w:t>
-      </w:r>
-      <w:r>
-        <w:rPr>
-          <w:spacing w:val="-4"/>
-        </w:rPr>
-        <w:t xml:space="preserve"> </w:t>
-      </w:r>
-      <w:r>
-        <w:t>i</w:t>
-      </w:r>
-      <w:r>
-        <w:rPr>
-          <w:spacing w:val="-4"/>
-        </w:rPr>
-        <w:t xml:space="preserve"> </w:t>
-      </w:r>
-      <w:r>
-        <w:t>inne</w:t>
-      </w:r>
-      <w:r>
-        <w:rPr>
-          <w:spacing w:val="-4"/>
-        </w:rPr>
-        <w:t xml:space="preserve"> </w:t>
-      </w:r>
-      <w:r>
-        <w:t>zagadnienia</w:t>
-      </w:r>
-      <w:r>
-        <w:rPr>
-          <w:spacing w:val="-2"/>
-        </w:rPr>
-        <w:t xml:space="preserve"> </w:t>
-      </w:r>
-      <w:r>
-        <w:t>prawne</w:t>
-      </w:r>
-      <w:bookmarkEnd w:id="20"/>
-    </w:p>
-    <w:p>
-      <w:pPr>
-        <w:spacing w:before="29" w:line="276" w:lineRule="auto"/>
-        <w:ind w:left="641" w:right="914"/>
-        <w:rPr>
-          <w:sz w:val="20"/>
-        </w:rPr>
-      </w:pPr>
-      <w:r>
-        <w:rPr>
-          <w:sz w:val="20"/>
-        </w:rPr>
-        <w:t>[</w:t>
-      </w:r>
-      <w:r>
-        <w:rPr>
-          <w:i/>
-          <w:sz w:val="20"/>
-        </w:rPr>
-        <w:t>Rozdział powinien zawierać szczegółowy opis wymagań dotyczących prawnych aspektów tworzonego systemu: praw</w:t>
-      </w:r>
-      <w:r>
-        <w:rPr>
-          <w:i/>
-          <w:spacing w:val="-48"/>
-          <w:sz w:val="20"/>
-        </w:rPr>
-        <w:t xml:space="preserve"> </w:t>
-      </w:r>
-      <w:r>
-        <w:rPr>
-          <w:i/>
-          <w:sz w:val="20"/>
-        </w:rPr>
-        <w:t>autorskich, praw</w:t>
-      </w:r>
-      <w:r>
-        <w:rPr>
-          <w:i/>
-          <w:spacing w:val="-1"/>
-          <w:sz w:val="20"/>
-        </w:rPr>
-        <w:t xml:space="preserve"> </w:t>
-      </w:r>
-      <w:r>
-        <w:rPr>
-          <w:i/>
-          <w:sz w:val="20"/>
-        </w:rPr>
-        <w:t>do</w:t>
-      </w:r>
-      <w:r>
-        <w:rPr>
-          <w:i/>
-          <w:spacing w:val="1"/>
-          <w:sz w:val="20"/>
-        </w:rPr>
-        <w:t xml:space="preserve"> </w:t>
-      </w:r>
-      <w:r>
-        <w:rPr>
-          <w:i/>
-          <w:sz w:val="20"/>
-        </w:rPr>
-        <w:t>patentów,</w:t>
-      </w:r>
-      <w:r>
-        <w:rPr>
-          <w:i/>
-          <w:spacing w:val="-2"/>
-          <w:sz w:val="20"/>
-        </w:rPr>
-        <w:t xml:space="preserve"> </w:t>
-      </w:r>
-      <w:r>
-        <w:rPr>
-          <w:i/>
-          <w:sz w:val="20"/>
-        </w:rPr>
-        <w:t>praw</w:t>
-      </w:r>
-      <w:r>
-        <w:rPr>
-          <w:i/>
-          <w:spacing w:val="-2"/>
-          <w:sz w:val="20"/>
-        </w:rPr>
-        <w:t xml:space="preserve"> </w:t>
-      </w:r>
-      <w:r>
-        <w:rPr>
-          <w:i/>
-          <w:sz w:val="20"/>
-        </w:rPr>
-        <w:t>dystrybucji,</w:t>
-      </w:r>
-      <w:r>
-        <w:rPr>
-          <w:i/>
-          <w:spacing w:val="1"/>
-          <w:sz w:val="20"/>
-        </w:rPr>
-        <w:t xml:space="preserve"> </w:t>
-      </w:r>
-      <w:r>
-        <w:rPr>
-          <w:i/>
-          <w:sz w:val="20"/>
-        </w:rPr>
-        <w:t>gwarancji.</w:t>
-      </w:r>
-      <w:r>
-        <w:rPr>
-          <w:sz w:val="20"/>
-        </w:rPr>
-        <w:t>]</w:t>
-      </w:r>
-    </w:p>
-    <w:p>
-      <w:pPr>
-        <w:pStyle w:val="Nagwek2"/>
-        <w:numPr>
-          <w:ilvl w:val="1"/>
-          <w:numId w:val="3"/>
-        </w:numPr>
-      </w:pPr>
-      <w:bookmarkStart w:id="21" w:name="_Toc67061832"/>
+      <w:bookmarkStart w:id="18" w:name="_Toc67061832"/>
       <w:r>
         <w:t>Stosowane</w:t>
       </w:r>
@@ -19837,7 +18600,7 @@
       <w:r>
         <w:t>standardy</w:t>
       </w:r>
-      <w:bookmarkEnd w:id="21"/>
+      <w:bookmarkEnd w:id="18"/>
     </w:p>
     <w:p>
       <w:pPr>
@@ -20066,8 +18829,8 @@
       <w:pPr>
         <w:pStyle w:val="Nagwek1"/>
       </w:pPr>
-      <w:bookmarkStart w:id="22" w:name="_Toc67061249"/>
-      <w:bookmarkStart w:id="23" w:name="_Toc67061833"/>
+      <w:bookmarkStart w:id="19" w:name="_Toc67061249"/>
+      <w:bookmarkStart w:id="20" w:name="_Toc67061833"/>
       <w:r>
         <w:t>Opis</w:t>
       </w:r>
@@ -20080,8 +18843,8 @@
       <w:r>
         <w:t>więzów</w:t>
       </w:r>
-      <w:bookmarkEnd w:id="22"/>
-      <w:bookmarkEnd w:id="23"/>
+      <w:bookmarkEnd w:id="19"/>
+      <w:bookmarkEnd w:id="20"/>
     </w:p>
     <w:p>
       <w:pPr>

</xml_diff>